<commit_message>
views, indexes, CTE, and recursive CTE
</commit_message>
<xml_diff>
--- a/SQL Server.docx
+++ b/SQL Server.docx
@@ -724,21 +724,7 @@
         <w:rPr>
           <w:lang w:val="en-US"/>
         </w:rPr>
-        <w:t xml:space="preserve"> that need to be stored </w:t>
-      </w:r>
-      <w:proofErr w:type="gramStart"/>
-      <w:r>
-        <w:rPr>
-          <w:lang w:val="en-US"/>
-        </w:rPr>
-        <w:t>in</w:t>
-      </w:r>
-      <w:proofErr w:type="gramEnd"/>
-      <w:r>
-        <w:rPr>
-          <w:lang w:val="en-US"/>
-        </w:rPr>
-        <w:t xml:space="preserve"> the table.</w:t>
+        <w:t xml:space="preserve"> that need to be stored in the table.</w:t>
       </w:r>
     </w:p>
     <w:p>
@@ -1612,15 +1598,7 @@
         <w:t>he pro</w:t>
       </w:r>
       <w:r>
-        <w:t xml:space="preserve">duct name is not dependent on the entire primary key. So, the product name column </w:t>
-      </w:r>
-      <w:proofErr w:type="gramStart"/>
-      <w:r>
-        <w:t>has to</w:t>
-      </w:r>
-      <w:proofErr w:type="gramEnd"/>
-      <w:r>
-        <w:t xml:space="preserve"> be placed in products table.</w:t>
+        <w:t>duct name is not dependent on the entire primary key. So, the product name column has to be placed in products table.</w:t>
       </w:r>
     </w:p>
     <w:p>
@@ -2001,13 +1979,7 @@
         <w:t>R</w:t>
       </w:r>
       <w:r>
-        <w:t xml:space="preserve">eturns a result set that includes all rows in the right table, </w:t>
-      </w:r>
-      <w:r>
-        <w:t>whether</w:t>
-      </w:r>
-      <w:r>
-        <w:t xml:space="preserve"> they have matching rows from the left table</w:t>
+        <w:t>eturns a result set that includes all rows in the right table, whether they have matching rows from the left table</w:t>
       </w:r>
       <w:r>
         <w:t>.</w:t>
@@ -2158,6 +2130,986 @@
       </w:pPr>
       <w:r>
         <w:t>CROSS JOIN joins every row from the first table with every row from the second table and its result comprises all combinations of records in two tables.</w:t>
+      </w:r>
+    </w:p>
+    <w:p>
+      <w:pPr>
+        <w:rPr>
+          <w:lang w:val="en-US"/>
+        </w:rPr>
+      </w:pPr>
+    </w:p>
+    <w:p>
+      <w:pPr>
+        <w:rPr>
+          <w:lang w:val="en-US"/>
+        </w:rPr>
+      </w:pPr>
+    </w:p>
+    <w:p>
+      <w:pPr>
+        <w:rPr>
+          <w:b/>
+          <w:bCs/>
+          <w:lang w:val="en-US"/>
+        </w:rPr>
+      </w:pPr>
+      <w:r>
+        <w:rPr>
+          <w:b/>
+          <w:bCs/>
+          <w:lang w:val="en-US"/>
+        </w:rPr>
+        <w:lastRenderedPageBreak/>
+        <w:t>Stored Procedures:</w:t>
+      </w:r>
+    </w:p>
+    <w:p>
+      <w:pPr>
+        <w:pStyle w:val="ListParagraph"/>
+        <w:numPr>
+          <w:ilvl w:val="0"/>
+          <w:numId w:val="1"/>
+        </w:numPr>
+        <w:rPr>
+          <w:lang w:val="en-US"/>
+        </w:rPr>
+      </w:pPr>
+      <w:r>
+        <w:t>A stored procedure is a set of pre-compiled Structured Query Languages (SQL), so it can be reused and shared by multiple programs. It can access or modify data in a database.</w:t>
+      </w:r>
+    </w:p>
+    <w:p>
+      <w:pPr>
+        <w:pStyle w:val="ListParagraph"/>
+        <w:numPr>
+          <w:ilvl w:val="0"/>
+          <w:numId w:val="1"/>
+        </w:numPr>
+        <w:rPr>
+          <w:lang w:val="en-US"/>
+        </w:rPr>
+      </w:pPr>
+      <w:r>
+        <w:t>We can execute the stored procedures when required.</w:t>
+      </w:r>
+    </w:p>
+    <w:p>
+      <w:pPr>
+        <w:pStyle w:val="ListParagraph"/>
+        <w:numPr>
+          <w:ilvl w:val="0"/>
+          <w:numId w:val="1"/>
+        </w:numPr>
+        <w:rPr>
+          <w:lang w:val="en-US"/>
+        </w:rPr>
+      </w:pPr>
+      <w:r>
+        <w:t> Stored Procedures can't be called from a function because functions can be called from a select statement and Stored Procedures can't be called from. But you can call Store Procedure from Trigger.</w:t>
+      </w:r>
+    </w:p>
+    <w:p>
+      <w:pPr>
+        <w:pStyle w:val="ListParagraph"/>
+        <w:numPr>
+          <w:ilvl w:val="0"/>
+          <w:numId w:val="1"/>
+        </w:numPr>
+        <w:rPr>
+          <w:lang w:val="en-US"/>
+        </w:rPr>
+      </w:pPr>
+      <w:r>
+        <w:t>Stored Procedures can accept any type of parameter. Stored Procedures also accept out parameter.</w:t>
+      </w:r>
+    </w:p>
+    <w:p>
+      <w:pPr>
+        <w:pStyle w:val="ListParagraph"/>
+        <w:numPr>
+          <w:ilvl w:val="0"/>
+          <w:numId w:val="1"/>
+        </w:numPr>
+        <w:rPr>
+          <w:lang w:val="en-US"/>
+        </w:rPr>
+      </w:pPr>
+      <w:r>
+        <w:t> Stored Procedures may or may not return any values (Single or table) on execution.</w:t>
+      </w:r>
+    </w:p>
+    <w:p>
+      <w:pPr>
+        <w:ind w:left="360"/>
+        <w:rPr>
+          <w:lang w:val="en-US"/>
+        </w:rPr>
+      </w:pPr>
+      <w:r>
+        <w:rPr>
+          <w:b/>
+          <w:bCs/>
+          <w:i/>
+          <w:iCs/>
+          <w:lang w:val="en-US"/>
+        </w:rPr>
+        <w:t>Syntax</w:t>
+      </w:r>
+      <w:r>
+        <w:rPr>
+          <w:lang w:val="en-US"/>
+        </w:rPr>
+        <w:t>:</w:t>
+      </w:r>
+    </w:p>
+    <w:p>
+      <w:pPr>
+        <w:ind w:left="360"/>
+        <w:rPr>
+          <w:lang w:val="en-US"/>
+        </w:rPr>
+      </w:pPr>
+      <w:r>
+        <w:rPr>
+          <w:lang w:val="en-US"/>
+        </w:rPr>
+        <w:tab/>
+      </w:r>
+      <w:r>
+        <w:rPr>
+          <w:lang w:val="en-US"/>
+        </w:rPr>
+        <w:tab/>
+      </w:r>
+      <w:r>
+        <w:rPr>
+          <w:lang w:val="en-US"/>
+        </w:rPr>
+        <w:t xml:space="preserve">Create proc Proc_name  </w:t>
+      </w:r>
+    </w:p>
+    <w:p>
+      <w:pPr>
+        <w:ind w:left="1440"/>
+        <w:rPr>
+          <w:lang w:val="en-US"/>
+        </w:rPr>
+      </w:pPr>
+      <w:r>
+        <w:rPr>
+          <w:lang w:val="en-US"/>
+        </w:rPr>
+        <w:t xml:space="preserve">@permater  </w:t>
+      </w:r>
+    </w:p>
+    <w:p>
+      <w:pPr>
+        <w:ind w:left="1080" w:firstLine="360"/>
+        <w:rPr>
+          <w:lang w:val="en-US"/>
+        </w:rPr>
+      </w:pPr>
+      <w:r>
+        <w:rPr>
+          <w:lang w:val="en-US"/>
+        </w:rPr>
+        <w:t xml:space="preserve">as begin  </w:t>
+      </w:r>
+    </w:p>
+    <w:p>
+      <w:pPr>
+        <w:ind w:left="720" w:firstLine="720"/>
+        <w:rPr>
+          <w:lang w:val="en-US"/>
+        </w:rPr>
+      </w:pPr>
+      <w:r>
+        <w:rPr>
+          <w:lang w:val="en-US"/>
+        </w:rPr>
+        <w:t xml:space="preserve">----Query here  </w:t>
+      </w:r>
+    </w:p>
+    <w:p>
+      <w:pPr>
+        <w:ind w:left="1080" w:firstLine="360"/>
+        <w:rPr>
+          <w:lang w:val="en-US"/>
+        </w:rPr>
+      </w:pPr>
+      <w:r>
+        <w:rPr>
+          <w:lang w:val="en-US"/>
+        </w:rPr>
+        <w:t>end</w:t>
+      </w:r>
+    </w:p>
+    <w:p>
+      <w:pPr>
+        <w:ind w:left="1080" w:firstLine="360"/>
+        <w:rPr>
+          <w:lang w:val="en-US"/>
+        </w:rPr>
+      </w:pPr>
+      <w:r>
+        <w:rPr>
+          <w:lang w:val="en-US"/>
+        </w:rPr>
+        <w:t>(OR)</w:t>
+      </w:r>
+    </w:p>
+    <w:p>
+      <w:pPr>
+        <w:ind w:left="1080" w:firstLine="360"/>
+        <w:rPr>
+          <w:lang w:val="en-US"/>
+        </w:rPr>
+      </w:pPr>
+      <w:r>
+        <w:rPr>
+          <w:lang w:val="en-US"/>
+        </w:rPr>
+        <w:t xml:space="preserve">Create proc Proc_name  </w:t>
+      </w:r>
+    </w:p>
+    <w:p>
+      <w:pPr>
+        <w:ind w:left="1080" w:firstLine="360"/>
+        <w:rPr>
+          <w:lang w:val="en-US"/>
+        </w:rPr>
+      </w:pPr>
+      <w:r>
+        <w:rPr>
+          <w:lang w:val="en-US"/>
+        </w:rPr>
+        <w:t xml:space="preserve">@permeter datatype  </w:t>
+      </w:r>
+    </w:p>
+    <w:p>
+      <w:pPr>
+        <w:ind w:left="1080" w:firstLine="360"/>
+        <w:rPr>
+          <w:lang w:val="en-US"/>
+        </w:rPr>
+      </w:pPr>
+      <w:r>
+        <w:rPr>
+          <w:lang w:val="en-US"/>
+        </w:rPr>
+        <w:t xml:space="preserve">@rslt output datatype  </w:t>
+      </w:r>
+    </w:p>
+    <w:p>
+      <w:pPr>
+        <w:ind w:left="1080" w:firstLine="360"/>
+        <w:rPr>
+          <w:lang w:val="en-US"/>
+        </w:rPr>
+      </w:pPr>
+      <w:r>
+        <w:rPr>
+          <w:lang w:val="en-US"/>
+        </w:rPr>
+        <w:t xml:space="preserve">as begin  </w:t>
+      </w:r>
+    </w:p>
+    <w:p>
+      <w:pPr>
+        <w:ind w:left="1080" w:firstLine="360"/>
+        <w:rPr>
+          <w:lang w:val="en-US"/>
+        </w:rPr>
+      </w:pPr>
+      <w:r>
+        <w:rPr>
+          <w:lang w:val="en-US"/>
+        </w:rPr>
+        <w:t xml:space="preserve">----Query here  </w:t>
+      </w:r>
+    </w:p>
+    <w:p>
+      <w:pPr>
+        <w:ind w:left="1080" w:firstLine="360"/>
+        <w:rPr>
+          <w:lang w:val="en-US"/>
+        </w:rPr>
+      </w:pPr>
+      <w:r>
+        <w:rPr>
+          <w:lang w:val="en-US"/>
+        </w:rPr>
+        <w:t xml:space="preserve">select @rslt  </w:t>
+      </w:r>
+    </w:p>
+    <w:p>
+      <w:pPr>
+        <w:ind w:left="1080" w:firstLine="360"/>
+        <w:rPr>
+          <w:lang w:val="en-US"/>
+        </w:rPr>
+      </w:pPr>
+      <w:r>
+        <w:rPr>
+          <w:lang w:val="en-US"/>
+        </w:rPr>
+        <w:t>end</w:t>
+      </w:r>
+    </w:p>
+    <w:p>
+      <w:pPr>
+        <w:rPr>
+          <w:b/>
+          <w:bCs/>
+          <w:lang w:val="en-US"/>
+        </w:rPr>
+      </w:pPr>
+      <w:r>
+        <w:rPr>
+          <w:b/>
+          <w:bCs/>
+          <w:lang w:val="en-US"/>
+        </w:rPr>
+        <w:t>SQL Function:</w:t>
+      </w:r>
+    </w:p>
+    <w:p>
+      <w:pPr>
+        <w:pStyle w:val="ListParagraph"/>
+        <w:numPr>
+          <w:ilvl w:val="0"/>
+          <w:numId w:val="1"/>
+        </w:numPr>
+        <w:rPr>
+          <w:lang w:val="en-US"/>
+        </w:rPr>
+      </w:pPr>
+      <w:r>
+        <w:t>A function is a database object in SQL Server. Basically, it is also a set of SQL statements that accept only input parameters and produce output in a single value form or tabular form.</w:t>
+      </w:r>
+    </w:p>
+    <w:p>
+      <w:pPr>
+        <w:pStyle w:val="ListParagraph"/>
+        <w:numPr>
+          <w:ilvl w:val="0"/>
+          <w:numId w:val="1"/>
+        </w:numPr>
+        <w:rPr>
+          <w:lang w:val="en-US"/>
+        </w:rPr>
+      </w:pPr>
+      <w:r>
+        <w:t>We can call a function whenever required. Function can't be executed because a function is not in pre-compiled form.</w:t>
+      </w:r>
+    </w:p>
+    <w:p>
+      <w:pPr>
+        <w:pStyle w:val="ListParagraph"/>
+        <w:numPr>
+          <w:ilvl w:val="0"/>
+          <w:numId w:val="1"/>
+        </w:numPr>
+        <w:rPr>
+          <w:lang w:val="en-US"/>
+        </w:rPr>
+      </w:pPr>
+      <w:r>
+        <w:t>Function can be called from Store Procedure or Trigger.</w:t>
+      </w:r>
+    </w:p>
+    <w:p>
+      <w:pPr>
+        <w:pStyle w:val="ListParagraph"/>
+        <w:numPr>
+          <w:ilvl w:val="0"/>
+          <w:numId w:val="1"/>
+        </w:numPr>
+        <w:rPr>
+          <w:lang w:val="en-US"/>
+        </w:rPr>
+      </w:pPr>
+      <w:r>
+        <w:t> Function can accept any type of parameter. But function can’t accept out parameter.</w:t>
+      </w:r>
+    </w:p>
+    <w:p>
+      <w:pPr>
+        <w:pStyle w:val="ListParagraph"/>
+        <w:numPr>
+          <w:ilvl w:val="0"/>
+          <w:numId w:val="1"/>
+        </w:numPr>
+        <w:rPr>
+          <w:lang w:val="en-US"/>
+        </w:rPr>
+      </w:pPr>
+      <w:r>
+        <w:t>Function must return any value.</w:t>
+      </w:r>
+    </w:p>
+    <w:p>
+      <w:pPr>
+        <w:ind w:left="720"/>
+        <w:rPr>
+          <w:lang w:val="en-US"/>
+        </w:rPr>
+      </w:pPr>
+      <w:r>
+        <w:rPr>
+          <w:b/>
+          <w:bCs/>
+          <w:i/>
+          <w:iCs/>
+          <w:lang w:val="en-US"/>
+        </w:rPr>
+        <w:t>Syntax</w:t>
+      </w:r>
+      <w:r>
+        <w:rPr>
+          <w:lang w:val="en-US"/>
+        </w:rPr>
+        <w:t>:</w:t>
+      </w:r>
+    </w:p>
+    <w:p>
+      <w:pPr>
+        <w:ind w:left="720"/>
+        <w:rPr>
+          <w:lang w:val="en-US"/>
+        </w:rPr>
+      </w:pPr>
+      <w:r>
+        <w:rPr>
+          <w:lang w:val="en-US"/>
+        </w:rPr>
+        <w:tab/>
+      </w:r>
+      <w:r>
+        <w:rPr>
+          <w:lang w:val="en-US"/>
+        </w:rPr>
+        <w:t xml:space="preserve">create function funname(@parmeter datatype)  </w:t>
+      </w:r>
+    </w:p>
+    <w:p>
+      <w:pPr>
+        <w:ind w:left="720" w:firstLine="720"/>
+        <w:rPr>
+          <w:lang w:val="en-US"/>
+        </w:rPr>
+      </w:pPr>
+      <w:r>
+        <w:rPr>
+          <w:lang w:val="en-US"/>
+        </w:rPr>
+        <w:t xml:space="preserve">returns Returntype   </w:t>
+      </w:r>
+    </w:p>
+    <w:p>
+      <w:pPr>
+        <w:ind w:left="720" w:firstLine="720"/>
+        <w:rPr>
+          <w:lang w:val="en-US"/>
+        </w:rPr>
+      </w:pPr>
+      <w:r>
+        <w:rPr>
+          <w:lang w:val="en-US"/>
+        </w:rPr>
+        <w:lastRenderedPageBreak/>
+        <w:t xml:space="preserve">as    </w:t>
+      </w:r>
+    </w:p>
+    <w:p>
+      <w:pPr>
+        <w:ind w:left="720" w:firstLine="720"/>
+        <w:rPr>
+          <w:lang w:val="en-US"/>
+        </w:rPr>
+      </w:pPr>
+      <w:r>
+        <w:rPr>
+          <w:lang w:val="en-US"/>
+        </w:rPr>
+        <w:t xml:space="preserve">begin Returntype  </w:t>
+      </w:r>
+    </w:p>
+    <w:p>
+      <w:pPr>
+        <w:ind w:left="720" w:firstLine="720"/>
+        <w:rPr>
+          <w:lang w:val="en-US"/>
+        </w:rPr>
+      </w:pPr>
+      <w:r>
+        <w:rPr>
+          <w:lang w:val="en-US"/>
+        </w:rPr>
+        <w:t>end</w:t>
+      </w:r>
+    </w:p>
+    <w:p>
+      <w:pPr>
+        <w:rPr>
+          <w:b/>
+          <w:bCs/>
+          <w:lang w:val="en-US"/>
+        </w:rPr>
+      </w:pPr>
+      <w:r>
+        <w:rPr>
+          <w:b/>
+          <w:bCs/>
+          <w:lang w:val="en-US"/>
+        </w:rPr>
+        <w:t>Trigger:</w:t>
+      </w:r>
+    </w:p>
+    <w:p>
+      <w:pPr>
+        <w:pStyle w:val="ListParagraph"/>
+        <w:numPr>
+          <w:ilvl w:val="0"/>
+          <w:numId w:val="1"/>
+        </w:numPr>
+        <w:rPr>
+          <w:lang w:val="en-US"/>
+        </w:rPr>
+      </w:pPr>
+      <w:r>
+        <w:t>A trigger is also a set of SQL statements in the database which automatically execute whenever any special event occurs in the database, like insert, delete, update, etc.</w:t>
+      </w:r>
+    </w:p>
+    <w:p>
+      <w:pPr>
+        <w:pStyle w:val="ListParagraph"/>
+        <w:numPr>
+          <w:ilvl w:val="0"/>
+          <w:numId w:val="1"/>
+        </w:numPr>
+        <w:rPr>
+          <w:lang w:val="en-US"/>
+        </w:rPr>
+      </w:pPr>
+      <w:r>
+        <w:t>Trigger can be executed automatically on specified action on a table like, update, delete, or update.</w:t>
+      </w:r>
+    </w:p>
+    <w:p>
+      <w:pPr>
+        <w:pStyle w:val="ListParagraph"/>
+        <w:numPr>
+          <w:ilvl w:val="0"/>
+          <w:numId w:val="1"/>
+        </w:numPr>
+        <w:rPr>
+          <w:lang w:val="en-US"/>
+        </w:rPr>
+      </w:pPr>
+      <w:r>
+        <w:t>Trigger can’t be called from Store Procedure or Function.</w:t>
+      </w:r>
+    </w:p>
+    <w:p>
+      <w:pPr>
+        <w:pStyle w:val="ListParagraph"/>
+        <w:numPr>
+          <w:ilvl w:val="0"/>
+          <w:numId w:val="1"/>
+        </w:numPr>
+        <w:rPr>
+          <w:lang w:val="en-US"/>
+        </w:rPr>
+      </w:pPr>
+      <w:r>
+        <w:t>We can’t pass a parameter to trigger.</w:t>
+      </w:r>
+    </w:p>
+    <w:p>
+      <w:pPr>
+        <w:pStyle w:val="ListParagraph"/>
+        <w:numPr>
+          <w:ilvl w:val="0"/>
+          <w:numId w:val="1"/>
+        </w:numPr>
+        <w:rPr>
+          <w:lang w:val="en-US"/>
+        </w:rPr>
+      </w:pPr>
+      <w:r>
+        <w:t>Trigger never return value on execution.</w:t>
+      </w:r>
+    </w:p>
+    <w:p>
+      <w:pPr>
+        <w:pStyle w:val="ListParagraph"/>
+        <w:rPr>
+          <w:lang w:val="en-US"/>
+        </w:rPr>
+      </w:pPr>
+    </w:p>
+    <w:p>
+      <w:pPr>
+        <w:pStyle w:val="ListParagraph"/>
+      </w:pPr>
+      <w:r>
+        <w:rPr>
+          <w:b/>
+          <w:bCs/>
+          <w:i/>
+          <w:iCs/>
+        </w:rPr>
+        <w:t>Syntax</w:t>
+      </w:r>
+      <w:r>
+        <w:t>:</w:t>
+      </w:r>
+    </w:p>
+    <w:p>
+      <w:pPr>
+        <w:pStyle w:val="ListParagraph"/>
+        <w:rPr>
+          <w:lang w:val="en-US"/>
+        </w:rPr>
+      </w:pPr>
+      <w:r>
+        <w:rPr>
+          <w:lang w:val="en-US"/>
+        </w:rPr>
+        <w:tab/>
+      </w:r>
+      <w:r>
+        <w:rPr>
+          <w:lang w:val="en-US"/>
+        </w:rPr>
+        <w:t xml:space="preserve">create trigger trigger_name   </w:t>
+      </w:r>
+    </w:p>
+    <w:p>
+      <w:pPr>
+        <w:pStyle w:val="ListParagraph"/>
+        <w:ind w:firstLine="720"/>
+        <w:rPr>
+          <w:lang w:val="en-US"/>
+        </w:rPr>
+      </w:pPr>
+      <w:r>
+        <w:rPr>
+          <w:lang w:val="en-US"/>
+        </w:rPr>
+        <w:t xml:space="preserve">before | after    </w:t>
+      </w:r>
+    </w:p>
+    <w:p>
+      <w:pPr>
+        <w:pStyle w:val="ListParagraph"/>
+        <w:ind w:firstLine="720"/>
+        <w:rPr>
+          <w:lang w:val="en-US"/>
+        </w:rPr>
+      </w:pPr>
+      <w:r>
+        <w:rPr>
+          <w:lang w:val="en-US"/>
+        </w:rPr>
+        <w:t xml:space="preserve">{insert | update | delete}    </w:t>
+      </w:r>
+    </w:p>
+    <w:p>
+      <w:pPr>
+        <w:pStyle w:val="ListParagraph"/>
+        <w:ind w:firstLine="720"/>
+        <w:rPr>
+          <w:lang w:val="en-US"/>
+        </w:rPr>
+      </w:pPr>
+      <w:r>
+        <w:rPr>
+          <w:lang w:val="en-US"/>
+        </w:rPr>
+        <w:t xml:space="preserve">on table_name    </w:t>
+      </w:r>
+    </w:p>
+    <w:p>
+      <w:pPr>
+        <w:pStyle w:val="ListParagraph"/>
+        <w:ind w:firstLine="720"/>
+        <w:rPr>
+          <w:lang w:val="en-US"/>
+        </w:rPr>
+      </w:pPr>
+      <w:r>
+        <w:rPr>
+          <w:lang w:val="en-US"/>
+        </w:rPr>
+        <w:t xml:space="preserve">for each row    </w:t>
+      </w:r>
+    </w:p>
+    <w:p>
+      <w:pPr>
+        <w:pStyle w:val="ListParagraph"/>
+        <w:ind w:firstLine="720"/>
+        <w:rPr>
+          <w:lang w:val="en-US"/>
+        </w:rPr>
+      </w:pPr>
+      <w:r>
+        <w:rPr>
+          <w:lang w:val="en-US"/>
+        </w:rPr>
+        <w:t>---Query here</w:t>
+      </w:r>
+    </w:p>
+    <w:p>
+      <w:pPr>
+        <w:rPr>
+          <w:lang w:val="en-US"/>
+        </w:rPr>
+      </w:pPr>
+      <w:r>
+        <w:rPr>
+          <w:b/>
+          <w:bCs/>
+          <w:lang w:val="en-US"/>
+        </w:rPr>
+        <w:t>Views:</w:t>
+      </w:r>
+    </w:p>
+    <w:p>
+      <w:pPr>
+        <w:pStyle w:val="ListParagraph"/>
+        <w:numPr>
+          <w:ilvl w:val="0"/>
+          <w:numId w:val="1"/>
+        </w:numPr>
+        <w:rPr>
+          <w:lang w:val="en-US"/>
+        </w:rPr>
+      </w:pPr>
+      <w:r>
+        <w:t xml:space="preserve">A </w:t>
+      </w:r>
+      <w:r>
+        <w:rPr>
+          <w:b/>
+          <w:bCs/>
+        </w:rPr>
+        <w:t>view</w:t>
+      </w:r>
+      <w:r>
+        <w:t xml:space="preserve"> is a virtual table based on the result of a SQL query.</w:t>
+      </w:r>
+    </w:p>
+    <w:p>
+      <w:pPr>
+        <w:pStyle w:val="ListParagraph"/>
+        <w:numPr>
+          <w:ilvl w:val="0"/>
+          <w:numId w:val="1"/>
+        </w:numPr>
+        <w:rPr>
+          <w:lang w:val="en-US"/>
+        </w:rPr>
+      </w:pPr>
+      <w:r>
+        <w:t>It does not store data itself but provides a simplified way to interact with complex queries.</w:t>
+      </w:r>
+    </w:p>
+    <w:p>
+      <w:pPr>
+        <w:rPr>
+          <w:lang w:val="en-US"/>
+        </w:rPr>
+      </w:pPr>
+      <w:r>
+        <w:rPr>
+          <w:b/>
+          <w:bCs/>
+          <w:lang w:val="en-US"/>
+        </w:rPr>
+        <w:t>Indexes:</w:t>
+      </w:r>
+    </w:p>
+    <w:p>
+      <w:pPr>
+        <w:pStyle w:val="ListParagraph"/>
+        <w:numPr>
+          <w:ilvl w:val="0"/>
+          <w:numId w:val="1"/>
+        </w:numPr>
+        <w:rPr>
+          <w:lang w:val="en-US"/>
+        </w:rPr>
+      </w:pPr>
+      <w:r>
+        <w:t xml:space="preserve">An </w:t>
+      </w:r>
+      <w:r>
+        <w:rPr>
+          <w:b/>
+          <w:bCs/>
+        </w:rPr>
+        <w:t>index</w:t>
+      </w:r>
+      <w:r>
+        <w:t xml:space="preserve"> improves the speed of data retrieval by creating a structured lookup for data in a table or view.</w:t>
+      </w:r>
+    </w:p>
+    <w:p>
+      <w:pPr>
+        <w:pStyle w:val="ListParagraph"/>
+        <w:numPr>
+          <w:ilvl w:val="0"/>
+          <w:numId w:val="1"/>
+        </w:numPr>
+        <w:rPr>
+          <w:lang w:val="en-US"/>
+        </w:rPr>
+      </w:pPr>
+      <w:r>
+        <w:rPr>
+          <w:b/>
+          <w:bCs/>
+        </w:rPr>
+        <w:t>Creating indexes on table:</w:t>
+      </w:r>
+    </w:p>
+    <w:p>
+      <w:pPr>
+        <w:pStyle w:val="ListParagraph"/>
+        <w:numPr>
+          <w:ilvl w:val="1"/>
+          <w:numId w:val="1"/>
+        </w:numPr>
+        <w:rPr>
+          <w:lang w:val="en-US"/>
+        </w:rPr>
+      </w:pPr>
+      <w:r>
+        <w:t xml:space="preserve">Clustered Index: </w:t>
+      </w:r>
+      <w:r>
+        <w:t>A table can have only one clustered index. It determines the physical order of data in the table.</w:t>
+      </w:r>
+    </w:p>
+    <w:p>
+      <w:pPr>
+        <w:pStyle w:val="ListParagraph"/>
+        <w:numPr>
+          <w:ilvl w:val="1"/>
+          <w:numId w:val="1"/>
+        </w:numPr>
+        <w:rPr>
+          <w:lang w:val="en-US"/>
+        </w:rPr>
+      </w:pPr>
+      <w:r>
+        <w:t>Non-Clustered Index: C</w:t>
+      </w:r>
+      <w:r>
+        <w:t>an create multiple non-clustered indexes on a table.</w:t>
+      </w:r>
+    </w:p>
+    <w:p>
+      <w:pPr>
+        <w:pStyle w:val="ListParagraph"/>
+        <w:numPr>
+          <w:ilvl w:val="0"/>
+          <w:numId w:val="1"/>
+        </w:numPr>
+        <w:rPr>
+          <w:lang w:val="en-US"/>
+        </w:rPr>
+      </w:pPr>
+      <w:r>
+        <w:rPr>
+          <w:b/>
+          <w:bCs/>
+          <w:lang w:val="en-US"/>
+        </w:rPr>
+        <w:t>Indexed views:</w:t>
+      </w:r>
+    </w:p>
+    <w:p>
+      <w:pPr>
+        <w:pStyle w:val="ListParagraph"/>
+        <w:numPr>
+          <w:ilvl w:val="1"/>
+          <w:numId w:val="1"/>
+        </w:numPr>
+        <w:rPr>
+          <w:lang w:val="en-US"/>
+        </w:rPr>
+      </w:pPr>
+      <w:r>
+        <w:t xml:space="preserve">An </w:t>
+      </w:r>
+      <w:r>
+        <w:rPr>
+          <w:b/>
+          <w:bCs/>
+        </w:rPr>
+        <w:t>indexed view</w:t>
+      </w:r>
+      <w:r>
+        <w:t xml:space="preserve"> (materialized view) physically stores data and is optimized for frequent querying.</w:t>
+      </w:r>
+    </w:p>
+    <w:p>
+      <w:pPr>
+        <w:pStyle w:val="ListParagraph"/>
+        <w:numPr>
+          <w:ilvl w:val="1"/>
+          <w:numId w:val="1"/>
+        </w:numPr>
+        <w:rPr>
+          <w:lang w:val="en-US"/>
+        </w:rPr>
+      </w:pPr>
+      <w:r>
+        <w:t>Requirements for indexed views:</w:t>
+      </w:r>
+    </w:p>
+    <w:p>
+      <w:pPr>
+        <w:pStyle w:val="ListParagraph"/>
+        <w:numPr>
+          <w:ilvl w:val="2"/>
+          <w:numId w:val="1"/>
+        </w:numPr>
+        <w:rPr>
+          <w:lang w:val="en-US"/>
+        </w:rPr>
+      </w:pPr>
+      <w:r>
+        <w:t>All columns must have deterministic expressions.</w:t>
+      </w:r>
+    </w:p>
+    <w:p>
+      <w:pPr>
+        <w:pStyle w:val="ListParagraph"/>
+        <w:numPr>
+          <w:ilvl w:val="2"/>
+          <w:numId w:val="1"/>
+        </w:numPr>
+        <w:rPr>
+          <w:lang w:val="en-US"/>
+        </w:rPr>
+      </w:pPr>
+      <w:r>
+        <w:t xml:space="preserve">The </w:t>
+      </w:r>
+      <w:r>
+        <w:rPr>
+          <w:i/>
+          <w:iCs/>
+        </w:rPr>
+        <w:t>SCHEMABINDING</w:t>
+      </w:r>
+      <w:r>
+        <w:t xml:space="preserve"> option must be used in the view definition.</w:t>
       </w:r>
     </w:p>
     <w:p>
@@ -3651,6 +4603,18 @@
 </file>
 
 <file path=customXml/item1.xml><?xml version="1.0" encoding="utf-8"?>
+<p:properties xmlns:p="http://schemas.microsoft.com/office/2006/metadata/properties" xmlns:xsi="http://www.w3.org/2001/XMLSchema-instance" xmlns:pc="http://schemas.microsoft.com/office/infopath/2007/PartnerControls">
+  <documentManagement>
+    <_activity xmlns="45ca309a-9f07-4f68-80cb-ee78bcc0241f" xsi:nil="true"/>
+  </documentManagement>
+</p:properties>
+</file>
+
+<file path=customXml/item2.xml><?xml version="1.0" encoding="utf-8"?>
+<b:Sources xmlns:b="http://schemas.openxmlformats.org/officeDocument/2006/bibliography" xmlns="http://schemas.openxmlformats.org/officeDocument/2006/bibliography" SelectedStyle="\APASixthEditionOfficeOnline.xsl" StyleName="APA" Version="6"/>
+</file>
+
+<file path=customXml/item3.xml><?xml version="1.0" encoding="utf-8"?>
 <ct:contentTypeSchema xmlns:ct="http://schemas.microsoft.com/office/2006/metadata/contentType" xmlns:ma="http://schemas.microsoft.com/office/2006/metadata/properties/metaAttributes" ct:_="" ma:_="" ma:contentTypeName="Document" ma:contentTypeID="0x0101004B66CC44786BB0439F8987298B7E9A0C" ma:contentTypeVersion="14" ma:contentTypeDescription="Create a new document." ma:contentTypeScope="" ma:versionID="b5df4100f4f4aa875a796f497f9a24ff">
   <xsd:schema xmlns:xsd="http://www.w3.org/2001/XMLSchema" xmlns:xs="http://www.w3.org/2001/XMLSchema" xmlns:p="http://schemas.microsoft.com/office/2006/metadata/properties" xmlns:ns3="45ca309a-9f07-4f68-80cb-ee78bcc0241f" xmlns:ns4="f9f82460-e327-4066-9827-168a447f3884" targetNamespace="http://schemas.microsoft.com/office/2006/metadata/properties" ma:root="true" ma:fieldsID="28dcec5f4ec7b551d17d5e3f4c448758" ns3:_="" ns4:_="">
     <xsd:import namespace="45ca309a-9f07-4f68-80cb-ee78bcc0241f"/>
@@ -3877,18 +4841,6 @@
 </ct:contentTypeSchema>
 </file>
 
-<file path=customXml/item2.xml><?xml version="1.0" encoding="utf-8"?>
-<b:Sources xmlns:b="http://schemas.openxmlformats.org/officeDocument/2006/bibliography" xmlns="http://schemas.openxmlformats.org/officeDocument/2006/bibliography" SelectedStyle="\APASixthEditionOfficeOnline.xsl" StyleName="APA" Version="6"/>
-</file>
-
-<file path=customXml/item3.xml><?xml version="1.0" encoding="utf-8"?>
-<p:properties xmlns:p="http://schemas.microsoft.com/office/2006/metadata/properties" xmlns:xsi="http://www.w3.org/2001/XMLSchema-instance" xmlns:pc="http://schemas.microsoft.com/office/infopath/2007/PartnerControls">
-  <documentManagement>
-    <_activity xmlns="45ca309a-9f07-4f68-80cb-ee78bcc0241f" xsi:nil="true"/>
-  </documentManagement>
-</p:properties>
-</file>
-
 <file path=customXml/item4.xml><?xml version="1.0" encoding="utf-8"?>
 <?mso-contentType ?>
 <FormTemplates xmlns="http://schemas.microsoft.com/sharepoint/v3/contenttype/forms">
@@ -3899,6 +4851,24 @@
 </file>
 
 <file path=customXml/itemProps1.xml><?xml version="1.0" encoding="utf-8"?>
+<ds:datastoreItem xmlns:ds="http://schemas.openxmlformats.org/officeDocument/2006/customXml" ds:itemID="{1A2A4DFB-562A-4ACF-A0F7-A24ED1F369F7}">
+  <ds:schemaRefs>
+    <ds:schemaRef ds:uri="http://schemas.microsoft.com/office/2006/metadata/properties"/>
+    <ds:schemaRef ds:uri="http://schemas.microsoft.com/office/infopath/2007/PartnerControls"/>
+    <ds:schemaRef ds:uri="45ca309a-9f07-4f68-80cb-ee78bcc0241f"/>
+  </ds:schemaRefs>
+</ds:datastoreItem>
+</file>
+
+<file path=customXml/itemProps2.xml><?xml version="1.0" encoding="utf-8"?>
+<ds:datastoreItem xmlns:ds="http://schemas.openxmlformats.org/officeDocument/2006/customXml" ds:itemID="{DA7F65D3-D227-4856-940A-73E9C564EE50}">
+  <ds:schemaRefs>
+    <ds:schemaRef ds:uri="http://schemas.openxmlformats.org/officeDocument/2006/bibliography"/>
+  </ds:schemaRefs>
+</ds:datastoreItem>
+</file>
+
+<file path=customXml/itemProps3.xml><?xml version="1.0" encoding="utf-8"?>
 <ds:datastoreItem xmlns:ds="http://schemas.openxmlformats.org/officeDocument/2006/customXml" ds:itemID="{C2853517-C9F1-477C-83B6-3A3CD4A0AA23}">
   <ds:schemaRefs>
     <ds:schemaRef ds:uri="http://schemas.microsoft.com/office/2006/metadata/contentType"/>
@@ -3917,24 +4887,6 @@
 </ds:datastoreItem>
 </file>
 
-<file path=customXml/itemProps2.xml><?xml version="1.0" encoding="utf-8"?>
-<ds:datastoreItem xmlns:ds="http://schemas.openxmlformats.org/officeDocument/2006/customXml" ds:itemID="{DA7F65D3-D227-4856-940A-73E9C564EE50}">
-  <ds:schemaRefs>
-    <ds:schemaRef ds:uri="http://schemas.openxmlformats.org/officeDocument/2006/bibliography"/>
-  </ds:schemaRefs>
-</ds:datastoreItem>
-</file>
-
-<file path=customXml/itemProps3.xml><?xml version="1.0" encoding="utf-8"?>
-<ds:datastoreItem xmlns:ds="http://schemas.openxmlformats.org/officeDocument/2006/customXml" ds:itemID="{1A2A4DFB-562A-4ACF-A0F7-A24ED1F369F7}">
-  <ds:schemaRefs>
-    <ds:schemaRef ds:uri="http://schemas.microsoft.com/office/2006/metadata/properties"/>
-    <ds:schemaRef ds:uri="http://schemas.microsoft.com/office/infopath/2007/PartnerControls"/>
-    <ds:schemaRef ds:uri="45ca309a-9f07-4f68-80cb-ee78bcc0241f"/>
-  </ds:schemaRefs>
-</ds:datastoreItem>
-</file>
-
 <file path=customXml/itemProps4.xml><?xml version="1.0" encoding="utf-8"?>
 <ds:datastoreItem xmlns:ds="http://schemas.openxmlformats.org/officeDocument/2006/customXml" ds:itemID="{774D5AA6-D91A-4CAB-AF5A-5E3960FDA583}">
   <ds:schemaRefs>

</xml_diff>

<commit_message>
performance tuning and query optimization
</commit_message>
<xml_diff>
--- a/SQL Server.docx
+++ b/SQL Server.docx
@@ -724,21 +724,7 @@
         <w:rPr>
           <w:lang w:val="en-US"/>
         </w:rPr>
-        <w:t xml:space="preserve"> that need to be stored </w:t>
-      </w:r>
-      <w:proofErr w:type="gramStart"/>
-      <w:r>
-        <w:rPr>
-          <w:lang w:val="en-US"/>
-        </w:rPr>
-        <w:t>in</w:t>
-      </w:r>
-      <w:proofErr w:type="gramEnd"/>
-      <w:r>
-        <w:rPr>
-          <w:lang w:val="en-US"/>
-        </w:rPr>
-        <w:t xml:space="preserve"> the table.</w:t>
+        <w:t xml:space="preserve"> that need to be stored in the table.</w:t>
       </w:r>
     </w:p>
     <w:p>
@@ -1246,15 +1232,7 @@
         </w:rPr>
       </w:pPr>
       <w:r>
-        <w:t xml:space="preserve">To represent a one-to-many relationship in your database design, take the primary key on the "one" side of the relationship and add it as an additional column or columns to the table on the "many" </w:t>
-      </w:r>
-      <w:proofErr w:type="gramStart"/>
-      <w:r>
-        <w:t>side</w:t>
-      </w:r>
-      <w:proofErr w:type="gramEnd"/>
-      <w:r>
-        <w:t xml:space="preserve"> of the relationship.</w:t>
+        <w:t>To represent a one-to-many relationship in your database design, take the primary key on the "one" side of the relationship and add it as an additional column or columns to the table on the "many" side of the relationship.</w:t>
       </w:r>
     </w:p>
     <w:p>
@@ -1275,15 +1253,7 @@
         <w:t>“many”</w:t>
       </w:r>
       <w:r>
-        <w:t xml:space="preserve"> </w:t>
-      </w:r>
-      <w:proofErr w:type="gramStart"/>
-      <w:r>
-        <w:t>side</w:t>
-      </w:r>
-      <w:proofErr w:type="gramEnd"/>
-      <w:r>
-        <w:t xml:space="preserve"> of the relationship table.</w:t>
+        <w:t xml:space="preserve"> side of the relationship table.</w:t>
       </w:r>
     </w:p>
     <w:p>
@@ -1628,15 +1598,7 @@
         <w:t>he pro</w:t>
       </w:r>
       <w:r>
-        <w:t xml:space="preserve">duct name is not dependent on the entire primary key. So, the product name column </w:t>
-      </w:r>
-      <w:proofErr w:type="gramStart"/>
-      <w:r>
-        <w:t>has to</w:t>
-      </w:r>
-      <w:proofErr w:type="gramEnd"/>
-      <w:r>
-        <w:t xml:space="preserve"> be placed in products table.</w:t>
+        <w:t>duct name is not dependent on the entire primary key. So, the product name column has to be placed in products table.</w:t>
       </w:r>
     </w:p>
     <w:p>
@@ -1761,14 +1723,12 @@
           <w:lang w:val="en-US"/>
         </w:rPr>
       </w:pPr>
-      <w:proofErr w:type="spellStart"/>
       <w:r>
         <w:rPr>
           <w:lang w:val="en-US"/>
         </w:rPr>
         <w:t>Self join</w:t>
       </w:r>
-      <w:proofErr w:type="spellEnd"/>
     </w:p>
     <w:p>
       <w:pPr>
@@ -2326,21 +2286,7 @@
         <w:rPr>
           <w:lang w:val="en-US"/>
         </w:rPr>
-        <w:t xml:space="preserve">Create proc </w:t>
-      </w:r>
-      <w:proofErr w:type="spellStart"/>
-      <w:r>
-        <w:rPr>
-          <w:lang w:val="en-US"/>
-        </w:rPr>
-        <w:t>Proc_name</w:t>
-      </w:r>
-      <w:proofErr w:type="spellEnd"/>
-      <w:r>
-        <w:rPr>
-          <w:lang w:val="en-US"/>
-        </w:rPr>
-        <w:t xml:space="preserve">  </w:t>
+        <w:t xml:space="preserve">Create proc Proc_name  </w:t>
       </w:r>
     </w:p>
     <w:p>
@@ -2424,21 +2370,7 @@
         <w:rPr>
           <w:lang w:val="en-US"/>
         </w:rPr>
-        <w:t xml:space="preserve">Create proc </w:t>
-      </w:r>
-      <w:proofErr w:type="spellStart"/>
-      <w:r>
-        <w:rPr>
-          <w:lang w:val="en-US"/>
-        </w:rPr>
-        <w:t>Proc_name</w:t>
-      </w:r>
-      <w:proofErr w:type="spellEnd"/>
-      <w:r>
-        <w:rPr>
-          <w:lang w:val="en-US"/>
-        </w:rPr>
-        <w:t xml:space="preserve">  </w:t>
+        <w:t xml:space="preserve">Create proc Proc_name  </w:t>
       </w:r>
     </w:p>
     <w:p>
@@ -2658,29 +2590,7 @@
         <w:rPr>
           <w:lang w:val="en-US"/>
         </w:rPr>
-        <w:t xml:space="preserve">create function </w:t>
-      </w:r>
-      <w:proofErr w:type="spellStart"/>
-      <w:proofErr w:type="gramStart"/>
-      <w:r>
-        <w:rPr>
-          <w:lang w:val="en-US"/>
-        </w:rPr>
-        <w:t>funname</w:t>
-      </w:r>
-      <w:proofErr w:type="spellEnd"/>
-      <w:r>
-        <w:rPr>
-          <w:lang w:val="en-US"/>
-        </w:rPr>
-        <w:t>(</w:t>
-      </w:r>
-      <w:proofErr w:type="gramEnd"/>
-      <w:r>
-        <w:rPr>
-          <w:lang w:val="en-US"/>
-        </w:rPr>
-        <w:t xml:space="preserve">@parmeter datatype)  </w:t>
+        <w:t xml:space="preserve">create function funname(@parmeter datatype)  </w:t>
       </w:r>
     </w:p>
     <w:p>
@@ -2694,21 +2604,7 @@
         <w:rPr>
           <w:lang w:val="en-US"/>
         </w:rPr>
-        <w:t xml:space="preserve">returns </w:t>
-      </w:r>
-      <w:proofErr w:type="spellStart"/>
-      <w:r>
-        <w:rPr>
-          <w:lang w:val="en-US"/>
-        </w:rPr>
-        <w:t>Returntype</w:t>
-      </w:r>
-      <w:proofErr w:type="spellEnd"/>
-      <w:r>
-        <w:rPr>
-          <w:lang w:val="en-US"/>
-        </w:rPr>
-        <w:t xml:space="preserve">   </w:t>
+        <w:t xml:space="preserve">returns Returntype   </w:t>
       </w:r>
     </w:p>
     <w:p>
@@ -2737,21 +2633,7 @@
         <w:rPr>
           <w:lang w:val="en-US"/>
         </w:rPr>
-        <w:t xml:space="preserve">begin </w:t>
-      </w:r>
-      <w:proofErr w:type="spellStart"/>
-      <w:r>
-        <w:rPr>
-          <w:lang w:val="en-US"/>
-        </w:rPr>
-        <w:t>Returntype</w:t>
-      </w:r>
-      <w:proofErr w:type="spellEnd"/>
-      <w:r>
-        <w:rPr>
-          <w:lang w:val="en-US"/>
-        </w:rPr>
-        <w:t xml:space="preserve">  </w:t>
+        <w:t xml:space="preserve">begin Returntype  </w:t>
       </w:r>
     </w:p>
     <w:p>
@@ -2902,21 +2784,7 @@
         <w:rPr>
           <w:lang w:val="en-US"/>
         </w:rPr>
-        <w:t xml:space="preserve">create trigger </w:t>
-      </w:r>
-      <w:proofErr w:type="spellStart"/>
-      <w:r>
-        <w:rPr>
-          <w:lang w:val="en-US"/>
-        </w:rPr>
-        <w:t>trigger_name</w:t>
-      </w:r>
-      <w:proofErr w:type="spellEnd"/>
-      <w:r>
-        <w:rPr>
-          <w:lang w:val="en-US"/>
-        </w:rPr>
-        <w:t xml:space="preserve">   </w:t>
+        <w:t xml:space="preserve">create trigger trigger_name   </w:t>
       </w:r>
     </w:p>
     <w:p>
@@ -2961,21 +2829,7 @@
         <w:rPr>
           <w:lang w:val="en-US"/>
         </w:rPr>
-        <w:t xml:space="preserve">on </w:t>
-      </w:r>
-      <w:proofErr w:type="spellStart"/>
-      <w:r>
-        <w:rPr>
-          <w:lang w:val="en-US"/>
-        </w:rPr>
-        <w:t>table_name</w:t>
-      </w:r>
-      <w:proofErr w:type="spellEnd"/>
-      <w:r>
-        <w:rPr>
-          <w:lang w:val="en-US"/>
-        </w:rPr>
-        <w:t xml:space="preserve">    </w:t>
+        <w:t xml:space="preserve">on table_name    </w:t>
       </w:r>
     </w:p>
     <w:p>
@@ -3539,6 +3393,7 @@
       </w:pPr>
       <w:r>
         <w:rPr>
+          <w:noProof/>
           <w:lang w:val="en-US"/>
         </w:rPr>
         <w:drawing>
@@ -4016,6 +3871,1233 @@
           <w:lang w:val="en-US"/>
         </w:rPr>
         <w:t>We don’t have phantom read problem in snapshot and serializable isolation levels.</w:t>
+      </w:r>
+    </w:p>
+    <w:p>
+      <w:pPr>
+        <w:rPr>
+          <w:b/>
+          <w:bCs/>
+          <w:lang w:val="en-US"/>
+        </w:rPr>
+      </w:pPr>
+      <w:r>
+        <w:rPr>
+          <w:b/>
+          <w:bCs/>
+          <w:lang w:val="en-US"/>
+        </w:rPr>
+        <w:t>Performance Tuning</w:t>
+      </w:r>
+    </w:p>
+    <w:p>
+      <w:pPr>
+        <w:pStyle w:val="ListParagraph"/>
+        <w:numPr>
+          <w:ilvl w:val="0"/>
+          <w:numId w:val="1"/>
+        </w:numPr>
+        <w:rPr>
+          <w:lang w:val="en-US"/>
+        </w:rPr>
+      </w:pPr>
+      <w:r>
+        <w:rPr>
+          <w:lang w:val="en-US"/>
+        </w:rPr>
+        <w:t xml:space="preserve">Performance tuning </w:t>
+      </w:r>
+      <w:r>
+        <w:t>is the process of enhancing SQL queries to speed up server performance.</w:t>
+      </w:r>
+    </w:p>
+    <w:p>
+      <w:pPr>
+        <w:pStyle w:val="ListParagraph"/>
+        <w:numPr>
+          <w:ilvl w:val="0"/>
+          <w:numId w:val="1"/>
+        </w:numPr>
+        <w:rPr>
+          <w:lang w:val="en-US"/>
+        </w:rPr>
+      </w:pPr>
+      <w:r>
+        <w:t>Performance tuning in SQL shortens the time it takes for a user to receive a response after sending a query and utilizes fewer resources in the process.</w:t>
+      </w:r>
+    </w:p>
+    <w:p>
+      <w:pPr>
+        <w:pStyle w:val="ListParagraph"/>
+        <w:numPr>
+          <w:ilvl w:val="0"/>
+          <w:numId w:val="1"/>
+        </w:numPr>
+        <w:rPr>
+          <w:lang w:val="en-US"/>
+        </w:rPr>
+      </w:pPr>
+      <w:r>
+        <w:rPr>
+          <w:i/>
+          <w:iCs/>
+        </w:rPr>
+        <w:t>SQL performance tuning is speeding up queries against a relational database.</w:t>
+      </w:r>
+    </w:p>
+    <w:p>
+      <w:pPr>
+        <w:pStyle w:val="ListParagraph"/>
+        <w:rPr>
+          <w:b/>
+          <w:bCs/>
+          <w:lang w:val="en-US"/>
+        </w:rPr>
+      </w:pPr>
+      <w:r>
+        <w:rPr>
+          <w:b/>
+          <w:bCs/>
+          <w:lang w:val="en-US"/>
+        </w:rPr>
+        <w:t>Factors Affecting SQL Speed:</w:t>
+      </w:r>
+    </w:p>
+    <w:p>
+      <w:pPr>
+        <w:pStyle w:val="ListParagraph"/>
+        <w:numPr>
+          <w:ilvl w:val="1"/>
+          <w:numId w:val="1"/>
+        </w:numPr>
+        <w:rPr>
+          <w:lang w:val="en-US"/>
+        </w:rPr>
+      </w:pPr>
+      <w:r>
+        <w:rPr>
+          <w:b/>
+          <w:bCs/>
+          <w:lang w:val="en-US"/>
+        </w:rPr>
+        <w:t xml:space="preserve">Table size: </w:t>
+      </w:r>
+      <w:r>
+        <w:t>Performance may be impacted if your query hits one or more tables with millions of rows or more.</w:t>
+      </w:r>
+    </w:p>
+    <w:p>
+      <w:pPr>
+        <w:pStyle w:val="ListParagraph"/>
+        <w:numPr>
+          <w:ilvl w:val="1"/>
+          <w:numId w:val="1"/>
+        </w:numPr>
+        <w:rPr>
+          <w:lang w:val="en-US"/>
+        </w:rPr>
+      </w:pPr>
+      <w:r>
+        <w:rPr>
+          <w:b/>
+          <w:bCs/>
+          <w:lang w:val="en-US"/>
+        </w:rPr>
+        <w:t xml:space="preserve">Joins: </w:t>
+      </w:r>
+      <w:r>
+        <w:t>Query is likely to be slow if it joins two tables in a way that significantly raises the number of rows in the return set.</w:t>
+      </w:r>
+    </w:p>
+    <w:p>
+      <w:pPr>
+        <w:pStyle w:val="ListParagraph"/>
+        <w:numPr>
+          <w:ilvl w:val="1"/>
+          <w:numId w:val="1"/>
+        </w:numPr>
+        <w:rPr>
+          <w:lang w:val="en-US"/>
+        </w:rPr>
+      </w:pPr>
+      <w:r>
+        <w:rPr>
+          <w:b/>
+          <w:bCs/>
+          <w:lang w:val="en-US"/>
+        </w:rPr>
+        <w:t>Aggregations:</w:t>
+      </w:r>
+      <w:r>
+        <w:rPr>
+          <w:lang w:val="en-US"/>
+        </w:rPr>
+        <w:t xml:space="preserve"> </w:t>
+      </w:r>
+      <w:r>
+        <w:t>Adding several rows together to create a single result needs more processing than just retrieving those values individually.</w:t>
+      </w:r>
+    </w:p>
+    <w:p>
+      <w:pPr>
+        <w:pStyle w:val="ListParagraph"/>
+        <w:numPr>
+          <w:ilvl w:val="1"/>
+          <w:numId w:val="1"/>
+        </w:numPr>
+        <w:rPr>
+          <w:lang w:val="en-US"/>
+        </w:rPr>
+      </w:pPr>
+      <w:r>
+        <w:rPr>
+          <w:b/>
+          <w:bCs/>
+          <w:lang w:val="en-US"/>
+        </w:rPr>
+        <w:t>Other users executing queries:</w:t>
+      </w:r>
+      <w:r>
+        <w:rPr>
+          <w:lang w:val="en-US"/>
+        </w:rPr>
+        <w:t xml:space="preserve"> </w:t>
+      </w:r>
+      <w:r>
+        <w:t>The more queries a database has open at once, the more it must process at once, and the slower it will all be.</w:t>
+      </w:r>
+    </w:p>
+    <w:p>
+      <w:pPr>
+        <w:ind w:left="720"/>
+        <w:rPr>
+          <w:b/>
+          <w:bCs/>
+          <w:lang w:val="en-US"/>
+        </w:rPr>
+      </w:pPr>
+      <w:r>
+        <w:rPr>
+          <w:b/>
+          <w:bCs/>
+          <w:lang w:val="en-US"/>
+        </w:rPr>
+        <w:t>Ways to find slow SQL queries in SQL Server:</w:t>
+      </w:r>
+    </w:p>
+    <w:p>
+      <w:pPr>
+        <w:pStyle w:val="ListParagraph"/>
+        <w:numPr>
+          <w:ilvl w:val="0"/>
+          <w:numId w:val="1"/>
+        </w:numPr>
+        <w:rPr>
+          <w:b/>
+          <w:bCs/>
+          <w:lang w:val="en-US"/>
+        </w:rPr>
+      </w:pPr>
+      <w:r>
+        <w:rPr>
+          <w:b/>
+          <w:bCs/>
+          <w:lang w:val="en-US"/>
+        </w:rPr>
+        <w:t>Create an execution plan</w:t>
+      </w:r>
+    </w:p>
+    <w:p>
+      <w:pPr>
+        <w:pStyle w:val="ListParagraph"/>
+        <w:numPr>
+          <w:ilvl w:val="1"/>
+          <w:numId w:val="1"/>
+        </w:numPr>
+        <w:rPr>
+          <w:b/>
+          <w:bCs/>
+          <w:lang w:val="en-US"/>
+        </w:rPr>
+      </w:pPr>
+      <w:r>
+        <w:rPr>
+          <w:lang w:val="en-US"/>
+        </w:rPr>
+        <w:t>To create an execution plan:</w:t>
+      </w:r>
+    </w:p>
+    <w:p>
+      <w:pPr>
+        <w:pStyle w:val="ListParagraph"/>
+        <w:numPr>
+          <w:ilvl w:val="2"/>
+          <w:numId w:val="1"/>
+        </w:numPr>
+        <w:rPr>
+          <w:b/>
+          <w:bCs/>
+          <w:lang w:val="en-US"/>
+        </w:rPr>
+      </w:pPr>
+      <w:r>
+        <w:rPr>
+          <w:lang w:val="en-US"/>
+        </w:rPr>
+        <w:t>Select “</w:t>
+      </w:r>
+      <w:r>
+        <w:t>Database Engine Query” from the toolbar of SQL Server Management Studio.</w:t>
+      </w:r>
+    </w:p>
+    <w:p>
+      <w:pPr>
+        <w:pStyle w:val="ListParagraph"/>
+        <w:numPr>
+          <w:ilvl w:val="2"/>
+          <w:numId w:val="1"/>
+        </w:numPr>
+        <w:rPr>
+          <w:b/>
+          <w:bCs/>
+          <w:lang w:val="en-US"/>
+        </w:rPr>
+      </w:pPr>
+      <w:r>
+        <w:rPr>
+          <w:lang w:val="en-US"/>
+        </w:rPr>
+        <w:t xml:space="preserve">Enter the query and </w:t>
+      </w:r>
+      <w:r>
+        <w:t>select “Include Actual Execution Plan” from the Query option.</w:t>
+      </w:r>
+    </w:p>
+    <w:p>
+      <w:pPr>
+        <w:pStyle w:val="ListParagraph"/>
+        <w:numPr>
+          <w:ilvl w:val="2"/>
+          <w:numId w:val="1"/>
+        </w:numPr>
+        <w:rPr>
+          <w:b/>
+          <w:bCs/>
+          <w:lang w:val="en-US"/>
+        </w:rPr>
+      </w:pPr>
+      <w:r>
+        <w:t>Run the query.</w:t>
+      </w:r>
+    </w:p>
+    <w:p>
+      <w:pPr>
+        <w:pStyle w:val="ListParagraph"/>
+        <w:numPr>
+          <w:ilvl w:val="2"/>
+          <w:numId w:val="1"/>
+        </w:numPr>
+        <w:rPr>
+          <w:b/>
+          <w:bCs/>
+          <w:lang w:val="en-US"/>
+        </w:rPr>
+      </w:pPr>
+      <w:r>
+        <w:t xml:space="preserve">The execution plan will be </w:t>
+      </w:r>
+      <w:r>
+        <w:t>shown in the results pane, under the “Execution Pane” tab, in SQL Server Management Studio.</w:t>
+      </w:r>
+    </w:p>
+    <w:p>
+      <w:pPr>
+        <w:pStyle w:val="ListParagraph"/>
+        <w:ind w:left="1440"/>
+        <w:rPr>
+          <w:b/>
+          <w:bCs/>
+          <w:lang w:val="en-US"/>
+        </w:rPr>
+      </w:pPr>
+      <w:r>
+        <w:rPr>
+          <w:b/>
+          <w:bCs/>
+          <w:noProof/>
+          <w:lang w:val="en-US"/>
+        </w:rPr>
+        <w:lastRenderedPageBreak/>
+        <w:drawing>
+          <wp:inline distT="0" distB="0" distL="0" distR="0" wp14:anchorId="5D62F887" wp14:editId="640FC5FA">
+            <wp:extent cx="4467225" cy="2514600"/>
+            <wp:effectExtent l="0" t="0" r="9525" b="0"/>
+            <wp:docPr id="1485726200" name="Picture 1" descr="A screenshot of a computer screen"/>
+            <wp:cNvGraphicFramePr>
+              <a:graphicFrameLocks xmlns:a="http://schemas.openxmlformats.org/drawingml/2006/main" noChangeAspect="1"/>
+            </wp:cNvGraphicFramePr>
+            <a:graphic xmlns:a="http://schemas.openxmlformats.org/drawingml/2006/main">
+              <a:graphicData uri="http://schemas.openxmlformats.org/drawingml/2006/picture">
+                <pic:pic xmlns:pic="http://schemas.openxmlformats.org/drawingml/2006/picture">
+                  <pic:nvPicPr>
+                    <pic:cNvPr id="1485726200" name="Picture 1" descr="A screenshot of a computer screen"/>
+                    <pic:cNvPicPr/>
+                  </pic:nvPicPr>
+                  <pic:blipFill>
+                    <a:blip r:embed="rId15"/>
+                    <a:stretch>
+                      <a:fillRect/>
+                    </a:stretch>
+                  </pic:blipFill>
+                  <pic:spPr>
+                    <a:xfrm>
+                      <a:off x="0" y="0"/>
+                      <a:ext cx="4467225" cy="2514600"/>
+                    </a:xfrm>
+                    <a:prstGeom prst="rect">
+                      <a:avLst/>
+                    </a:prstGeom>
+                  </pic:spPr>
+                </pic:pic>
+              </a:graphicData>
+            </a:graphic>
+          </wp:inline>
+        </w:drawing>
+      </w:r>
+    </w:p>
+    <w:p>
+      <w:pPr>
+        <w:pStyle w:val="ListParagraph"/>
+        <w:ind w:left="1440"/>
+        <w:rPr>
+          <w:b/>
+          <w:bCs/>
+          <w:lang w:val="en-US"/>
+        </w:rPr>
+      </w:pPr>
+    </w:p>
+    <w:p>
+      <w:pPr>
+        <w:pStyle w:val="ListParagraph"/>
+        <w:numPr>
+          <w:ilvl w:val="0"/>
+          <w:numId w:val="1"/>
+        </w:numPr>
+        <w:rPr>
+          <w:lang w:val="en-US"/>
+        </w:rPr>
+      </w:pPr>
+      <w:r>
+        <w:rPr>
+          <w:b/>
+          <w:bCs/>
+          <w:lang w:val="en-US"/>
+        </w:rPr>
+        <w:t>Monitor resource usage:</w:t>
+      </w:r>
+    </w:p>
+    <w:p>
+      <w:pPr>
+        <w:pStyle w:val="ListParagraph"/>
+        <w:numPr>
+          <w:ilvl w:val="1"/>
+          <w:numId w:val="1"/>
+        </w:numPr>
+        <w:rPr>
+          <w:lang w:val="en-US"/>
+        </w:rPr>
+      </w:pPr>
+      <w:r>
+        <w:t>The performance of a SQL database is greatly influenced by resource use. Monitoring resource use is important since you can’t improve what you don’t measure.</w:t>
+      </w:r>
+    </w:p>
+    <w:p>
+      <w:pPr>
+        <w:pStyle w:val="ListParagraph"/>
+        <w:numPr>
+          <w:ilvl w:val="1"/>
+          <w:numId w:val="1"/>
+        </w:numPr>
+        <w:rPr>
+          <w:lang w:val="en-US"/>
+        </w:rPr>
+      </w:pPr>
+      <w:r>
+        <w:t>Use the System Monitor tool on Windows to evaluate SQL Server’s performance.</w:t>
+      </w:r>
+    </w:p>
+    <w:p>
+      <w:pPr>
+        <w:pStyle w:val="ListParagraph"/>
+        <w:numPr>
+          <w:ilvl w:val="0"/>
+          <w:numId w:val="1"/>
+        </w:numPr>
+        <w:rPr>
+          <w:lang w:val="en-US"/>
+        </w:rPr>
+      </w:pPr>
+      <w:r>
+        <w:rPr>
+          <w:b/>
+          <w:bCs/>
+          <w:lang w:val="en-US"/>
+        </w:rPr>
+        <w:t>Using SQL DVMs to find slow queries:</w:t>
+      </w:r>
+    </w:p>
+    <w:p>
+      <w:pPr>
+        <w:pStyle w:val="ListParagraph"/>
+        <w:numPr>
+          <w:ilvl w:val="1"/>
+          <w:numId w:val="1"/>
+        </w:numPr>
+        <w:rPr>
+          <w:lang w:val="en-US"/>
+        </w:rPr>
+      </w:pPr>
+      <w:r>
+        <w:t>The abundance of </w:t>
+      </w:r>
+      <w:r>
+        <w:rPr>
+          <w:b/>
+          <w:bCs/>
+        </w:rPr>
+        <w:t>dynamic management views (DMVs)</w:t>
+      </w:r>
+      <w:r>
+        <w:t> that SQL Server includes is one of its best features. </w:t>
+      </w:r>
+    </w:p>
+    <w:p>
+      <w:pPr>
+        <w:pStyle w:val="ListParagraph"/>
+        <w:numPr>
+          <w:ilvl w:val="1"/>
+          <w:numId w:val="1"/>
+        </w:numPr>
+        <w:rPr>
+          <w:lang w:val="en-US"/>
+        </w:rPr>
+      </w:pPr>
+      <w:r>
+        <w:t>Various DMVs are available that offer information on query stats, execution plans, recent queries, and much more. These can be combined to offer some incredible insights.</w:t>
+      </w:r>
+    </w:p>
+    <w:p>
+      <w:pPr>
+        <w:pStyle w:val="ListParagraph"/>
+        <w:numPr>
+          <w:ilvl w:val="0"/>
+          <w:numId w:val="1"/>
+        </w:numPr>
+        <w:rPr>
+          <w:lang w:val="en-US"/>
+        </w:rPr>
+      </w:pPr>
+      <w:r>
+        <w:t xml:space="preserve">If a query is inefficient or contains errors, it will consume up the production database’s resources and slow down or disconnect other users. </w:t>
+      </w:r>
+      <w:r>
+        <w:t>Queries mut be optimized</w:t>
+      </w:r>
+      <w:r>
+        <w:t xml:space="preserve"> to have the least possible negative influence on database performance.</w:t>
+      </w:r>
+    </w:p>
+    <w:p>
+      <w:pPr>
+        <w:pStyle w:val="ListParagraph"/>
+        <w:numPr>
+          <w:ilvl w:val="0"/>
+          <w:numId w:val="1"/>
+        </w:numPr>
+        <w:rPr>
+          <w:lang w:val="en-US"/>
+        </w:rPr>
+      </w:pPr>
+      <w:r>
+        <w:rPr>
+          <w:b/>
+          <w:bCs/>
+        </w:rPr>
+        <w:t>Optimizing SQL Queries:</w:t>
+      </w:r>
+    </w:p>
+    <w:p>
+      <w:pPr>
+        <w:pStyle w:val="ListParagraph"/>
+        <w:numPr>
+          <w:ilvl w:val="1"/>
+          <w:numId w:val="1"/>
+        </w:numPr>
+        <w:rPr>
+          <w:lang w:val="en-US"/>
+        </w:rPr>
+      </w:pPr>
+      <w:r>
+        <w:t>SELECT fields instead of using SELETC *.</w:t>
+      </w:r>
+    </w:p>
+    <w:p>
+      <w:pPr>
+        <w:pStyle w:val="ListParagraph"/>
+        <w:numPr>
+          <w:ilvl w:val="1"/>
+          <w:numId w:val="1"/>
+        </w:numPr>
+        <w:rPr>
+          <w:lang w:val="en-US"/>
+        </w:rPr>
+      </w:pPr>
+      <w:r>
+        <w:t>Avoid SELECT DISTINCT.</w:t>
+      </w:r>
+    </w:p>
+    <w:p>
+      <w:pPr>
+        <w:pStyle w:val="ListParagraph"/>
+        <w:numPr>
+          <w:ilvl w:val="1"/>
+          <w:numId w:val="1"/>
+        </w:numPr>
+        <w:rPr>
+          <w:lang w:val="en-US"/>
+        </w:rPr>
+      </w:pPr>
+      <w:r>
+        <w:rPr>
+          <w:lang w:val="en-US"/>
+        </w:rPr>
+        <w:t>Create queries with INNER JOIN (not WHERE or cross join).</w:t>
+      </w:r>
+    </w:p>
+    <w:p>
+      <w:pPr>
+        <w:pStyle w:val="ListParagraph"/>
+        <w:numPr>
+          <w:ilvl w:val="1"/>
+          <w:numId w:val="1"/>
+        </w:numPr>
+        <w:rPr>
+          <w:lang w:val="en-US"/>
+        </w:rPr>
+      </w:pPr>
+      <w:r>
+        <w:rPr>
+          <w:lang w:val="en-US"/>
+        </w:rPr>
+        <w:t>Use WHERE instead of HAVING to define filters.</w:t>
+      </w:r>
+    </w:p>
+    <w:p>
+      <w:pPr>
+        <w:pStyle w:val="ListParagraph"/>
+        <w:numPr>
+          <w:ilvl w:val="1"/>
+          <w:numId w:val="1"/>
+        </w:numPr>
+        <w:rPr>
+          <w:lang w:val="en-US"/>
+        </w:rPr>
+      </w:pPr>
+      <w:r>
+        <w:rPr>
+          <w:lang w:val="en-US"/>
+        </w:rPr>
+        <w:t>Use wild cards at the end of a phrase only.</w:t>
+      </w:r>
+    </w:p>
+    <w:p>
+      <w:pPr>
+        <w:pStyle w:val="ListParagraph"/>
+        <w:numPr>
+          <w:ilvl w:val="1"/>
+          <w:numId w:val="1"/>
+        </w:numPr>
+        <w:rPr>
+          <w:lang w:val="en-US"/>
+        </w:rPr>
+      </w:pPr>
+      <w:r>
+        <w:rPr>
+          <w:lang w:val="en-US"/>
+        </w:rPr>
+        <w:t>Use LIMIT to sample query results.</w:t>
+      </w:r>
+    </w:p>
+    <w:p>
+      <w:pPr>
+        <w:pStyle w:val="ListParagraph"/>
+        <w:numPr>
+          <w:ilvl w:val="1"/>
+          <w:numId w:val="1"/>
+        </w:numPr>
+        <w:rPr>
+          <w:lang w:val="en-US"/>
+        </w:rPr>
+      </w:pPr>
+      <w:r>
+        <w:rPr>
+          <w:lang w:val="en-US"/>
+        </w:rPr>
+        <w:t>Run query during off-peak hours.</w:t>
+      </w:r>
+    </w:p>
+    <w:p>
+      <w:pPr>
+        <w:pStyle w:val="ListParagraph"/>
+        <w:numPr>
+          <w:ilvl w:val="0"/>
+          <w:numId w:val="1"/>
+        </w:numPr>
+        <w:rPr>
+          <w:lang w:val="en-US"/>
+        </w:rPr>
+      </w:pPr>
+      <w:r>
+        <w:rPr>
+          <w:b/>
+          <w:bCs/>
+          <w:lang w:val="en-US"/>
+        </w:rPr>
+        <w:t>Monitoring SQL server performance:</w:t>
+      </w:r>
+    </w:p>
+    <w:p>
+      <w:pPr>
+        <w:pStyle w:val="ListParagraph"/>
+        <w:numPr>
+          <w:ilvl w:val="1"/>
+          <w:numId w:val="1"/>
+        </w:numPr>
+        <w:rPr>
+          <w:lang w:val="en-US"/>
+        </w:rPr>
+      </w:pPr>
+      <w:r>
+        <w:rPr>
+          <w:lang w:val="en-US"/>
+        </w:rPr>
+        <w:t>Accessing performance monitor</w:t>
+      </w:r>
+    </w:p>
+    <w:p>
+      <w:pPr>
+        <w:pStyle w:val="ListParagraph"/>
+        <w:numPr>
+          <w:ilvl w:val="2"/>
+          <w:numId w:val="1"/>
+        </w:numPr>
+        <w:rPr>
+          <w:lang w:val="en-US"/>
+        </w:rPr>
+      </w:pPr>
+      <w:r>
+        <w:rPr>
+          <w:lang w:val="en-US"/>
+        </w:rPr>
+        <w:t xml:space="preserve">Press win + R, type </w:t>
+      </w:r>
+      <w:r>
+        <w:rPr>
+          <w:i/>
+          <w:iCs/>
+          <w:lang w:val="en-US"/>
+        </w:rPr>
+        <w:t>perfmon</w:t>
+      </w:r>
+      <w:r>
+        <w:rPr>
+          <w:lang w:val="en-US"/>
+        </w:rPr>
+        <w:t>, and press enter.</w:t>
+      </w:r>
+    </w:p>
+    <w:p>
+      <w:pPr>
+        <w:pStyle w:val="ListParagraph"/>
+        <w:numPr>
+          <w:ilvl w:val="2"/>
+          <w:numId w:val="1"/>
+        </w:numPr>
+        <w:rPr>
+          <w:lang w:val="en-US"/>
+        </w:rPr>
+      </w:pPr>
+      <w:r>
+        <w:rPr>
+          <w:lang w:val="en-US"/>
+        </w:rPr>
+        <w:t>In performance monitor, click Performance Monitor under Monitoring Tools.</w:t>
+      </w:r>
+    </w:p>
+    <w:p>
+      <w:pPr>
+        <w:pStyle w:val="ListParagraph"/>
+        <w:numPr>
+          <w:ilvl w:val="2"/>
+          <w:numId w:val="1"/>
+        </w:numPr>
+        <w:rPr>
+          <w:lang w:val="en-US"/>
+        </w:rPr>
+      </w:pPr>
+      <w:r>
+        <w:rPr>
+          <w:lang w:val="en-US"/>
+        </w:rPr>
+        <w:t>Right click anywhere in the graph area and click Add Counters.</w:t>
+      </w:r>
+    </w:p>
+    <w:p>
+      <w:pPr>
+        <w:pStyle w:val="ListParagraph"/>
+        <w:numPr>
+          <w:ilvl w:val="2"/>
+          <w:numId w:val="1"/>
+        </w:numPr>
+        <w:rPr>
+          <w:lang w:val="en-US"/>
+        </w:rPr>
+      </w:pPr>
+      <w:r>
+        <w:t>Expand the SQLServer or MSSQL$InstanceName objects.</w:t>
+      </w:r>
+    </w:p>
+    <w:p>
+      <w:pPr>
+        <w:rPr>
+          <w:lang w:val="en-US"/>
+        </w:rPr>
+      </w:pPr>
+      <w:r>
+        <w:rPr>
+          <w:lang w:val="en-US"/>
+        </w:rPr>
+        <w:lastRenderedPageBreak/>
+        <w:drawing>
+          <wp:inline distT="0" distB="0" distL="0" distR="0" wp14:anchorId="320C539D" wp14:editId="74A18B2C">
+            <wp:extent cx="5731510" cy="4269740"/>
+            <wp:effectExtent l="0" t="0" r="2540" b="0"/>
+            <wp:docPr id="45511794" name="Picture 1" descr="A screenshot of a computer&#10;&#10;Description automatically generated"/>
+            <wp:cNvGraphicFramePr>
+              <a:graphicFrameLocks xmlns:a="http://schemas.openxmlformats.org/drawingml/2006/main" noChangeAspect="1"/>
+            </wp:cNvGraphicFramePr>
+            <a:graphic xmlns:a="http://schemas.openxmlformats.org/drawingml/2006/main">
+              <a:graphicData uri="http://schemas.openxmlformats.org/drawingml/2006/picture">
+                <pic:pic xmlns:pic="http://schemas.openxmlformats.org/drawingml/2006/picture">
+                  <pic:nvPicPr>
+                    <pic:cNvPr id="45511794" name="Picture 1" descr="A screenshot of a computer&#10;&#10;Description automatically generated"/>
+                    <pic:cNvPicPr/>
+                  </pic:nvPicPr>
+                  <pic:blipFill>
+                    <a:blip r:embed="rId16"/>
+                    <a:stretch>
+                      <a:fillRect/>
+                    </a:stretch>
+                  </pic:blipFill>
+                  <pic:spPr>
+                    <a:xfrm>
+                      <a:off x="0" y="0"/>
+                      <a:ext cx="5731510" cy="4269740"/>
+                    </a:xfrm>
+                    <a:prstGeom prst="rect">
+                      <a:avLst/>
+                    </a:prstGeom>
+                  </pic:spPr>
+                </pic:pic>
+              </a:graphicData>
+            </a:graphic>
+          </wp:inline>
+        </w:drawing>
+      </w:r>
+    </w:p>
+    <w:p>
+      <w:pPr>
+        <w:rPr>
+          <w:b/>
+          <w:bCs/>
+          <w:lang w:val="en-US"/>
+        </w:rPr>
+      </w:pPr>
+      <w:r>
+        <w:rPr>
+          <w:b/>
+          <w:bCs/>
+          <w:lang w:val="en-US"/>
+        </w:rPr>
+        <w:t>SQL Queries Optimization</w:t>
+      </w:r>
+    </w:p>
+    <w:p>
+      <w:pPr>
+        <w:pStyle w:val="ListParagraph"/>
+        <w:numPr>
+          <w:ilvl w:val="0"/>
+          <w:numId w:val="1"/>
+        </w:numPr>
+        <w:rPr>
+          <w:lang w:val="en-US"/>
+        </w:rPr>
+      </w:pPr>
+      <w:r>
+        <w:rPr>
+          <w:lang w:val="en-US"/>
+        </w:rPr>
+        <w:t>SQL query optimization is the process of refining SQL queries to improve their efficiency and performance.</w:t>
+      </w:r>
+    </w:p>
+    <w:p>
+      <w:pPr>
+        <w:pStyle w:val="ListParagraph"/>
+        <w:numPr>
+          <w:ilvl w:val="0"/>
+          <w:numId w:val="1"/>
+        </w:numPr>
+        <w:rPr>
+          <w:lang w:val="en-US"/>
+        </w:rPr>
+      </w:pPr>
+      <w:r>
+        <w:t> Optimization techniques help to query and retrieve data quickly and accurately.</w:t>
+      </w:r>
+    </w:p>
+    <w:p>
+      <w:pPr>
+        <w:pStyle w:val="ListParagraph"/>
+        <w:numPr>
+          <w:ilvl w:val="0"/>
+          <w:numId w:val="1"/>
+        </w:numPr>
+        <w:rPr>
+          <w:lang w:val="en-US"/>
+        </w:rPr>
+      </w:pPr>
+      <w:r>
+        <w:t>The main goal of </w:t>
+      </w:r>
+      <w:r>
+        <w:rPr>
+          <w:b/>
+          <w:bCs/>
+        </w:rPr>
+        <w:t>SQL query optimization</w:t>
+      </w:r>
+      <w:r>
+        <w:t> is to</w:t>
+      </w:r>
+      <w:r>
+        <w:rPr>
+          <w:b/>
+          <w:bCs/>
+        </w:rPr>
+        <w:t> reduce the load on system resources</w:t>
+      </w:r>
+      <w:r>
+        <w:t> and provide accurate results in lesser time.</w:t>
+      </w:r>
+    </w:p>
+    <w:p>
+      <w:pPr>
+        <w:pStyle w:val="ListParagraph"/>
+        <w:numPr>
+          <w:ilvl w:val="0"/>
+          <w:numId w:val="1"/>
+        </w:numPr>
+        <w:rPr>
+          <w:lang w:val="en-US"/>
+        </w:rPr>
+      </w:pPr>
+      <w:r>
+        <w:t>The main reasons for query optimization are:</w:t>
+      </w:r>
+    </w:p>
+    <w:p>
+      <w:pPr>
+        <w:pStyle w:val="ListParagraph"/>
+        <w:numPr>
+          <w:ilvl w:val="1"/>
+          <w:numId w:val="1"/>
+        </w:numPr>
+        <w:rPr>
+          <w:lang w:val="en-US"/>
+        </w:rPr>
+      </w:pPr>
+      <w:r>
+        <w:t>Enhancing performance</w:t>
+      </w:r>
+    </w:p>
+    <w:p>
+      <w:pPr>
+        <w:pStyle w:val="ListParagraph"/>
+        <w:numPr>
+          <w:ilvl w:val="1"/>
+          <w:numId w:val="1"/>
+        </w:numPr>
+        <w:rPr>
+          <w:lang w:val="en-US"/>
+        </w:rPr>
+      </w:pPr>
+      <w:r>
+        <w:t>Reduced execution time</w:t>
+      </w:r>
+    </w:p>
+    <w:p>
+      <w:pPr>
+        <w:pStyle w:val="ListParagraph"/>
+        <w:numPr>
+          <w:ilvl w:val="1"/>
+          <w:numId w:val="1"/>
+        </w:numPr>
+        <w:rPr>
+          <w:lang w:val="en-US"/>
+        </w:rPr>
+      </w:pPr>
+      <w:r>
+        <w:rPr>
+          <w:lang w:val="en-US"/>
+        </w:rPr>
+        <w:t>Enhances the efficiency</w:t>
+      </w:r>
+    </w:p>
+    <w:p>
+      <w:pPr>
+        <w:pStyle w:val="ListParagraph"/>
+        <w:numPr>
+          <w:ilvl w:val="0"/>
+          <w:numId w:val="1"/>
+        </w:numPr>
+        <w:rPr>
+          <w:lang w:val="en-US"/>
+        </w:rPr>
+      </w:pPr>
+      <w:r>
+        <w:rPr>
+          <w:b/>
+          <w:bCs/>
+          <w:lang w:val="en-US"/>
+        </w:rPr>
+        <w:t>Best Practices for query optimization</w:t>
+      </w:r>
+    </w:p>
+    <w:p>
+      <w:pPr>
+        <w:pStyle w:val="ListParagraph"/>
+        <w:numPr>
+          <w:ilvl w:val="1"/>
+          <w:numId w:val="1"/>
+        </w:numPr>
+        <w:rPr>
+          <w:lang w:val="en-US"/>
+        </w:rPr>
+      </w:pPr>
+      <w:r>
+        <w:rPr>
+          <w:lang w:val="en-US"/>
+        </w:rPr>
+        <w:t>Using indexes</w:t>
+      </w:r>
+    </w:p>
+    <w:p>
+      <w:pPr>
+        <w:pStyle w:val="ListParagraph"/>
+        <w:numPr>
+          <w:ilvl w:val="1"/>
+          <w:numId w:val="1"/>
+        </w:numPr>
+        <w:rPr>
+          <w:lang w:val="en-US"/>
+        </w:rPr>
+      </w:pPr>
+      <w:r>
+        <w:rPr>
+          <w:lang w:val="en-US"/>
+        </w:rPr>
+        <w:t>Use WHERE clause instead of HAVING</w:t>
+      </w:r>
+    </w:p>
+    <w:p>
+      <w:pPr>
+        <w:pStyle w:val="ListParagraph"/>
+        <w:numPr>
+          <w:ilvl w:val="1"/>
+          <w:numId w:val="1"/>
+        </w:numPr>
+        <w:rPr>
+          <w:lang w:val="en-US"/>
+        </w:rPr>
+      </w:pPr>
+      <w:r>
+        <w:rPr>
+          <w:lang w:val="en-US"/>
+        </w:rPr>
+        <w:t>Avoid queries inside a loop</w:t>
+      </w:r>
+    </w:p>
+    <w:p>
+      <w:pPr>
+        <w:pStyle w:val="ListParagraph"/>
+        <w:numPr>
+          <w:ilvl w:val="1"/>
+          <w:numId w:val="1"/>
+        </w:numPr>
+        <w:rPr>
+          <w:lang w:val="en-US"/>
+        </w:rPr>
+      </w:pPr>
+      <w:r>
+        <w:rPr>
+          <w:lang w:val="en-US"/>
+        </w:rPr>
+        <w:t>Use SELECT instead of SELECT *</w:t>
+      </w:r>
+    </w:p>
+    <w:p>
+      <w:pPr>
+        <w:pStyle w:val="ListParagraph"/>
+        <w:numPr>
+          <w:ilvl w:val="1"/>
+          <w:numId w:val="1"/>
+        </w:numPr>
+        <w:rPr>
+          <w:lang w:val="en-US"/>
+        </w:rPr>
+      </w:pPr>
+      <w:r>
+        <w:rPr>
+          <w:lang w:val="en-US"/>
+        </w:rPr>
+        <w:t>Add EXPLAIN to the beginning of the query</w:t>
+      </w:r>
+    </w:p>
+    <w:p>
+      <w:pPr>
+        <w:pStyle w:val="ListParagraph"/>
+        <w:numPr>
+          <w:ilvl w:val="2"/>
+          <w:numId w:val="1"/>
+        </w:numPr>
+        <w:rPr>
+          <w:lang w:val="en-US"/>
+        </w:rPr>
+      </w:pPr>
+      <w:r>
+        <w:rPr>
+          <w:lang w:val="en-US"/>
+        </w:rPr>
+        <w:t>Running explain query takes time so it should only be done during the query optimization process</w:t>
+      </w:r>
+    </w:p>
+    <w:p>
+      <w:pPr>
+        <w:pStyle w:val="ListParagraph"/>
+        <w:numPr>
+          <w:ilvl w:val="1"/>
+          <w:numId w:val="1"/>
+        </w:numPr>
+        <w:rPr>
+          <w:lang w:val="en-US"/>
+        </w:rPr>
+      </w:pPr>
+      <w:r>
+        <w:rPr>
+          <w:lang w:val="en-US"/>
+        </w:rPr>
+        <w:t>Keep wild cards at the end of phrases</w:t>
+      </w:r>
+    </w:p>
+    <w:p>
+      <w:pPr>
+        <w:pStyle w:val="ListParagraph"/>
+        <w:numPr>
+          <w:ilvl w:val="1"/>
+          <w:numId w:val="1"/>
+        </w:numPr>
+        <w:rPr>
+          <w:lang w:val="en-US"/>
+        </w:rPr>
+      </w:pPr>
+      <w:r>
+        <w:rPr>
+          <w:lang w:val="en-US"/>
+        </w:rPr>
+        <w:t>Use Exist () instead of Count ()</w:t>
+      </w:r>
+    </w:p>
+    <w:p>
+      <w:pPr>
+        <w:pStyle w:val="ListParagraph"/>
+        <w:numPr>
+          <w:ilvl w:val="1"/>
+          <w:numId w:val="1"/>
+        </w:numPr>
+        <w:rPr>
+          <w:lang w:val="en-US"/>
+        </w:rPr>
+      </w:pPr>
+      <w:r>
+        <w:rPr>
+          <w:lang w:val="en-US"/>
+        </w:rPr>
+        <w:t>Avoid Cartesian products (JOINS to avoid multiple records as result)</w:t>
+      </w:r>
+    </w:p>
+    <w:p>
+      <w:pPr>
+        <w:pStyle w:val="ListParagraph"/>
+        <w:numPr>
+          <w:ilvl w:val="1"/>
+          <w:numId w:val="1"/>
+        </w:numPr>
+        <w:rPr>
+          <w:lang w:val="en-US"/>
+        </w:rPr>
+      </w:pPr>
+      <w:r>
+        <w:rPr>
+          <w:lang w:val="en-US"/>
+        </w:rPr>
+        <w:t>Consider Denormalization (add required columns into the table instead of using foreign key to get the data comparing multiple tables)</w:t>
+      </w:r>
+    </w:p>
+    <w:p>
+      <w:pPr>
+        <w:pStyle w:val="ListParagraph"/>
+        <w:numPr>
+          <w:ilvl w:val="1"/>
+          <w:numId w:val="1"/>
+        </w:numPr>
+        <w:rPr>
+          <w:lang w:val="en-US"/>
+        </w:rPr>
+      </w:pPr>
+      <w:r>
+        <w:rPr>
+          <w:lang w:val="en-US"/>
+        </w:rPr>
+        <w:lastRenderedPageBreak/>
+        <w:t>Optimize JOIN operations</w:t>
+      </w:r>
+    </w:p>
+    <w:p>
+      <w:pPr>
+        <w:pStyle w:val="ListParagraph"/>
+        <w:numPr>
+          <w:ilvl w:val="0"/>
+          <w:numId w:val="1"/>
+        </w:numPr>
+        <w:rPr>
+          <w:lang w:val="en-US"/>
+        </w:rPr>
+      </w:pPr>
+      <w:r>
+        <w:rPr>
+          <w:lang w:val="en-US"/>
+        </w:rPr>
+        <w:t>The benefits of SQL query optimization are improved performance, faster results, and better user experience.</w:t>
       </w:r>
     </w:p>
     <w:sectPr>
@@ -4867,7 +5949,6 @@
   <w:style w:type="character" w:default="1" w:styleId="DefaultParagraphFont">
     <w:name w:val="Default Paragraph Font"/>
     <w:uiPriority w:val="1"/>
-    <w:semiHidden/>
     <w:unhideWhenUsed/>
   </w:style>
   <w:style w:type="table" w:default="1" w:styleId="TableNormal">

</xml_diff>